<commit_message>
finished week 2 class prep
</commit_message>
<xml_diff>
--- a/201-8 (W25)/week 1 hand graphing and linearizaiton/W25 lab 1 quiz.docx
+++ b/201-8 (W25)/week 1 hand graphing and linearizaiton/W25 lab 1 quiz.docx
@@ -79,12 +79,38 @@
                 <w:sz w:val="28"/>
               </w:rPr>
             </w:pPr>
-            <w:r>
-              <w:rPr>
-                <w:sz w:val="28"/>
-              </w:rPr>
-              <w:t>(please print and also put name on back)</w:t>
-            </w:r>
+            <w:bookmarkStart w:id="0" w:name="_GoBack"/>
+            <w:r>
+              <w:rPr>
+                <w:sz w:val="20"/>
+              </w:rPr>
+              <w:t xml:space="preserve">(please print and also put </w:t>
+            </w:r>
+            <w:r>
+              <w:rPr>
+                <w:sz w:val="20"/>
+              </w:rPr>
+              <w:t xml:space="preserve">your </w:t>
+            </w:r>
+            <w:r>
+              <w:rPr>
+                <w:sz w:val="20"/>
+              </w:rPr>
+              <w:t xml:space="preserve">name on </w:t>
+            </w:r>
+            <w:r>
+              <w:rPr>
+                <w:sz w:val="20"/>
+              </w:rPr>
+              <w:t xml:space="preserve">the </w:t>
+            </w:r>
+            <w:r>
+              <w:rPr>
+                <w:sz w:val="20"/>
+              </w:rPr>
+              <w:t>back)</w:t>
+            </w:r>
+            <w:bookmarkEnd w:id="0"/>
           </w:p>
         </w:tc>
       </w:tr>
@@ -214,6 +240,9 @@
         <w:t xml:space="preserve">The graph below was made with the </w:t>
       </w:r>
       <w:r>
+        <w:t xml:space="preserve">linearized version of the </w:t>
+      </w:r>
+      <w:r>
         <w:t>data</w:t>
       </w:r>
       <w:r>
@@ -324,7 +353,13 @@
         <w:rPr>
           <w:rFonts w:eastAsiaTheme="minorEastAsia"/>
         </w:rPr>
-        <w:t xml:space="preserve"> (this is the equation for a falling object and </w:t>
+        <w:t xml:space="preserve"> (this is the equation for a</w:t>
+      </w:r>
+      <w:r>
+        <w:rPr>
+          <w:rFonts w:eastAsiaTheme="minorEastAsia"/>
+        </w:rPr>
+        <w:t xml:space="preserve">n object beginning at rest and falling from a height of </w:t>
       </w:r>
       <m:oMath>
         <m:sSub>
@@ -358,15 +393,7 @@
         <w:rPr>
           <w:rFonts w:eastAsiaTheme="minorEastAsia"/>
         </w:rPr>
-        <w:t xml:space="preserve"> is the starting height)</w:t>
-      </w:r>
-      <w:bookmarkStart w:id="0" w:name="_GoBack"/>
-      <w:bookmarkEnd w:id="0"/>
-      <w:r>
-        <w:rPr>
-          <w:rFonts w:eastAsiaTheme="minorEastAsia"/>
-        </w:rPr>
-        <w:t xml:space="preserve"> </w:t>
+        <w:t xml:space="preserve"> meters).</w:t>
       </w:r>
     </w:p>
     <w:p>
@@ -1203,53 +1230,6 @@
       </w:r>
       <w:r>
         <w:t>(21 pts)</w:t>
-      </w:r>
-    </w:p>
-    <w:p>
-      <w:r>
-        <w:br w:type="page"/>
-      </w:r>
-    </w:p>
-    <w:p>
-      <w:pPr>
-        <w:rPr>
-          <w:sz w:val="28"/>
-        </w:rPr>
-      </w:pPr>
-    </w:p>
-    <w:p>
-      <w:pPr>
-        <w:rPr>
-          <w:sz w:val="28"/>
-        </w:rPr>
-      </w:pPr>
-    </w:p>
-    <w:p>
-      <w:pPr>
-        <w:ind w:firstLine="720"/>
-        <w:rPr>
-          <w:sz w:val="28"/>
-        </w:rPr>
-      </w:pPr>
-      <w:proofErr w:type="gramStart"/>
-      <w:r>
-        <w:rPr>
-          <w:sz w:val="28"/>
-        </w:rPr>
-        <w:t>Name:</w:t>
-      </w:r>
-      <w:r>
-        <w:rPr>
-          <w:sz w:val="28"/>
-        </w:rPr>
-        <w:t>_</w:t>
-      </w:r>
-      <w:proofErr w:type="gramEnd"/>
-      <w:r>
-        <w:rPr>
-          <w:sz w:val="28"/>
-        </w:rPr>
-        <w:t>__________________________________</w:t>
       </w:r>
     </w:p>
     <w:p/>
@@ -3121,7 +3101,7 @@
 </file>
 
 <file path=customXml/itemProps1.xml><?xml version="1.0" encoding="utf-8"?>
-<ds:datastoreItem xmlns:ds="http://schemas.openxmlformats.org/officeDocument/2006/customXml" ds:itemID="{3DCDA398-07B7-479D-8A8F-194161FA1A1C}">
+<ds:datastoreItem xmlns:ds="http://schemas.openxmlformats.org/officeDocument/2006/customXml" ds:itemID="{64E2C391-694B-42D6-9A70-4AB111D6713E}">
   <ds:schemaRefs>
     <ds:schemaRef ds:uri="http://schemas.openxmlformats.org/officeDocument/2006/bibliography"/>
   </ds:schemaRefs>

</xml_diff>